<commit_message>
Amended developer guide for 0.9, updated links in google doc for developer guide, added Homepage of our google code project
</commit_message>
<xml_diff>
--- a/Documentation V0.9/[Team13][V0.9]DeveloperGuide.docx
+++ b/Documentation V0.9/[Team13][V0.9]DeveloperGuide.docx
@@ -130,9 +130,6 @@
             </w:rPr>
             <w:alias w:val="Subtitle"/>
             <w:id w:val="14700077"/>
-            <w:placeholder>
-              <w:docPart w:val="711FFC868C3047A592ABEFCA8BC5BD58"/>
-            </w:placeholder>
             <w:dataBinding w:prefixMappings="xmlns:ns0='http://schemas.openxmlformats.org/package/2006/metadata/core-properties' xmlns:ns1='http://purl.org/dc/elements/1.1/'" w:xpath="/ns0:coreProperties[1]/ns1:subject[1]" w:storeItemID="{6C3C8BC8-F283-45AE-878A-BAB7291924A1}"/>
             <w:text/>
           </w:sdtPr>
@@ -2674,19 +2671,17 @@
           <w:sz w:val="24"/>
           <w:szCs w:val="24"/>
         </w:rPr>
-        <w:t>File/Folder synchronization tools are commonly uses who want to synchronize files and folders across multiple computers. They allow users to modify and update files and folders in two or more locations through certain rules. Most of synchronization tools provide users a one-way sync, where files and folders are copied from the source location to the destination location, or two-way sync, where files and folders are copied in both locations so that files and folders are identical in both source and destination directories.</w:t>
-      </w:r>
-    </w:p>
-    <w:p>
-      <w:pPr>
-        <w:jc w:val="both"/>
+        <w:t>File</w:t>
+      </w:r>
+      <w:r>
         <w:rPr>
           <w:rFonts w:ascii="Cambria" w:hAnsi="Cambria"/>
           <w:color w:val="000000"/>
           <w:sz w:val="24"/>
           <w:szCs w:val="24"/>
         </w:rPr>
-      </w:pPr>
+        <w:t xml:space="preserve"> synchronization tools are </w:t>
+      </w:r>
       <w:r>
         <w:rPr>
           <w:rFonts w:ascii="Cambria" w:hAnsi="Cambria"/>
@@ -2694,19 +2689,17 @@
           <w:sz w:val="24"/>
           <w:szCs w:val="24"/>
         </w:rPr>
-        <w:t xml:space="preserve">However, most of the sync tools that are available in the market required installation which may considered as a hassle to some users. It is because not all computers pre-installed with file synchronization software, and users may not be granted with administrative rights to install software, and this poses problems for users who need to perform file synchronization. </w:t>
-      </w:r>
-    </w:p>
-    <w:p>
-      <w:pPr>
-        <w:jc w:val="both"/>
+        <w:t xml:space="preserve">used </w:t>
+      </w:r>
+      <w:r>
         <w:rPr>
           <w:rFonts w:ascii="Cambria" w:hAnsi="Cambria"/>
           <w:color w:val="000000"/>
           <w:sz w:val="24"/>
           <w:szCs w:val="24"/>
         </w:rPr>
-      </w:pPr>
+        <w:t xml:space="preserve">to synchronize files and folders across </w:t>
+      </w:r>
       <w:r>
         <w:rPr>
           <w:rFonts w:ascii="Cambria" w:hAnsi="Cambria"/>
@@ -2714,87 +2707,331 @@
           <w:sz w:val="24"/>
           <w:szCs w:val="24"/>
         </w:rPr>
-        <w:t>In order to solve the abovementioned problems, our team has developed a file (and folder) synchronization tool called SyncSharp which provides users with a streamline file (and folder) synchronization operation and installation free application.</w:t>
-      </w:r>
-    </w:p>
-    <w:p>
-      <w:pPr>
+        <w:t>multiple computers. Users are able to</w:t>
+      </w:r>
+      <w:r>
         <w:rPr>
           <w:rFonts w:ascii="Cambria" w:hAnsi="Cambria"/>
           <w:color w:val="000000"/>
           <w:sz w:val="24"/>
           <w:szCs w:val="24"/>
         </w:rPr>
-      </w:pPr>
-    </w:p>
-    <w:p>
-      <w:pPr>
+        <w:t xml:space="preserve"> mod</w:t>
+      </w:r>
+      <w:r>
         <w:rPr>
           <w:rFonts w:ascii="Cambria" w:hAnsi="Cambria"/>
           <w:color w:val="000000"/>
           <w:sz w:val="24"/>
           <w:szCs w:val="24"/>
         </w:rPr>
-      </w:pPr>
-    </w:p>
-    <w:p>
-      <w:pPr>
+        <w:t>ify and update files</w:t>
+      </w:r>
+      <w:r>
         <w:rPr>
           <w:rFonts w:ascii="Cambria" w:hAnsi="Cambria"/>
           <w:color w:val="000000"/>
           <w:sz w:val="24"/>
           <w:szCs w:val="24"/>
         </w:rPr>
-      </w:pPr>
-    </w:p>
-    <w:p>
-      <w:pPr>
+        <w:t xml:space="preserve"> in two or more locations through certain rules. Mos</w:t>
+      </w:r>
+      <w:r>
         <w:rPr>
           <w:rFonts w:ascii="Cambria" w:hAnsi="Cambria"/>
           <w:color w:val="000000"/>
           <w:sz w:val="24"/>
           <w:szCs w:val="24"/>
         </w:rPr>
-      </w:pPr>
-    </w:p>
-    <w:p>
-      <w:pPr>
+        <w:t xml:space="preserve">t </w:t>
+      </w:r>
+      <w:r>
         <w:rPr>
           <w:rFonts w:ascii="Cambria" w:hAnsi="Cambria"/>
           <w:color w:val="000000"/>
           <w:sz w:val="24"/>
           <w:szCs w:val="24"/>
         </w:rPr>
-      </w:pPr>
-    </w:p>
-    <w:p>
-      <w:pPr>
+        <w:t>synch</w:t>
+      </w:r>
+      <w:r>
         <w:rPr>
           <w:rFonts w:ascii="Cambria" w:hAnsi="Cambria"/>
           <w:color w:val="000000"/>
           <w:sz w:val="24"/>
           <w:szCs w:val="24"/>
         </w:rPr>
-      </w:pPr>
-    </w:p>
-    <w:p>
-      <w:pPr>
+        <w:t>ronization tools provide users with</w:t>
+      </w:r>
+      <w:r>
         <w:rPr>
           <w:rFonts w:ascii="Cambria" w:hAnsi="Cambria"/>
           <w:color w:val="000000"/>
           <w:sz w:val="24"/>
           <w:szCs w:val="24"/>
         </w:rPr>
-      </w:pPr>
-    </w:p>
-    <w:p>
-      <w:pPr>
+        <w:t xml:space="preserve"> one-way sync, where files and folders are copied</w:t>
+      </w:r>
+      <w:r>
         <w:rPr>
           <w:rFonts w:ascii="Cambria" w:hAnsi="Cambria"/>
           <w:color w:val="000000"/>
           <w:sz w:val="24"/>
           <w:szCs w:val="24"/>
         </w:rPr>
+        <w:t xml:space="preserve"> in one direction only, while some provide</w:t>
+      </w:r>
+      <w:r>
+        <w:rPr>
+          <w:rFonts w:ascii="Cambria" w:hAnsi="Cambria"/>
+          <w:color w:val="000000"/>
+          <w:sz w:val="24"/>
+          <w:szCs w:val="24"/>
+        </w:rPr>
+        <w:t xml:space="preserve"> two-way sync, wh</w:t>
+      </w:r>
+      <w:r>
+        <w:rPr>
+          <w:rFonts w:ascii="Cambria" w:hAnsi="Cambria"/>
+          <w:color w:val="000000"/>
+          <w:sz w:val="24"/>
+          <w:szCs w:val="24"/>
+        </w:rPr>
+        <w:t>ere files and folders are replicated</w:t>
+      </w:r>
+      <w:r>
+        <w:rPr>
+          <w:rFonts w:ascii="Cambria" w:hAnsi="Cambria"/>
+          <w:color w:val="000000"/>
+          <w:sz w:val="24"/>
+          <w:szCs w:val="24"/>
+        </w:rPr>
+        <w:t xml:space="preserve"> in both location</w:t>
+      </w:r>
+      <w:r>
+        <w:rPr>
+          <w:rFonts w:ascii="Cambria" w:hAnsi="Cambria"/>
+          <w:color w:val="000000"/>
+          <w:sz w:val="24"/>
+          <w:szCs w:val="24"/>
+        </w:rPr>
+        <w:t>s.</w:t>
+      </w:r>
+    </w:p>
+    <w:p>
+      <w:pPr>
+        <w:jc w:val="both"/>
+        <w:rPr>
+          <w:rFonts w:ascii="Cambria" w:hAnsi="Cambria"/>
+          <w:color w:val="000000"/>
+          <w:sz w:val="24"/>
+          <w:szCs w:val="24"/>
+        </w:rPr>
+      </w:pPr>
+      <w:r>
+        <w:rPr>
+          <w:rFonts w:ascii="Cambria" w:hAnsi="Cambria"/>
+          <w:color w:val="000000"/>
+          <w:sz w:val="24"/>
+          <w:szCs w:val="24"/>
+        </w:rPr>
+        <w:t>However, most of the sync tools that are available in the market required installation which may considered as a hass</w:t>
+      </w:r>
+      <w:r>
+        <w:rPr>
+          <w:rFonts w:ascii="Cambria" w:hAnsi="Cambria"/>
+          <w:color w:val="000000"/>
+          <w:sz w:val="24"/>
+          <w:szCs w:val="24"/>
+        </w:rPr>
+        <w:t>le to some users. N</w:t>
+      </w:r>
+      <w:r>
+        <w:rPr>
+          <w:rFonts w:ascii="Cambria" w:hAnsi="Cambria"/>
+          <w:color w:val="000000"/>
+          <w:sz w:val="24"/>
+          <w:szCs w:val="24"/>
+        </w:rPr>
+        <w:t xml:space="preserve">ot all computers </w:t>
+      </w:r>
+      <w:r>
+        <w:rPr>
+          <w:rFonts w:ascii="Cambria" w:hAnsi="Cambria"/>
+          <w:color w:val="000000"/>
+          <w:sz w:val="24"/>
+          <w:szCs w:val="24"/>
+        </w:rPr>
+        <w:t xml:space="preserve">are </w:t>
+      </w:r>
+      <w:r>
+        <w:rPr>
+          <w:rFonts w:ascii="Cambria" w:hAnsi="Cambria"/>
+          <w:color w:val="000000"/>
+          <w:sz w:val="24"/>
+          <w:szCs w:val="24"/>
+        </w:rPr>
+        <w:t xml:space="preserve">pre-installed with file synchronization software, and users may not be granted with administrative rights to install software, and this poses problems for users who need to perform file synchronization. </w:t>
+      </w:r>
+    </w:p>
+    <w:p>
+      <w:pPr>
+        <w:jc w:val="both"/>
+        <w:rPr>
+          <w:rFonts w:ascii="Cambria" w:hAnsi="Cambria"/>
+          <w:color w:val="000000"/>
+          <w:sz w:val="24"/>
+          <w:szCs w:val="24"/>
+        </w:rPr>
+      </w:pPr>
+      <w:r>
+        <w:rPr>
+          <w:rFonts w:ascii="Cambria" w:hAnsi="Cambria"/>
+          <w:color w:val="000000"/>
+          <w:sz w:val="24"/>
+          <w:szCs w:val="24"/>
+        </w:rPr>
+        <w:t>In order to solve the abovementioned problems, our</w:t>
+      </w:r>
+      <w:r>
+        <w:rPr>
+          <w:rFonts w:ascii="Cambria" w:hAnsi="Cambria"/>
+          <w:color w:val="000000"/>
+          <w:sz w:val="24"/>
+          <w:szCs w:val="24"/>
+        </w:rPr>
+        <w:t xml:space="preserve"> team has developed a file </w:t>
+      </w:r>
+      <w:r>
+        <w:rPr>
+          <w:rFonts w:ascii="Cambria" w:hAnsi="Cambria"/>
+          <w:color w:val="000000"/>
+          <w:sz w:val="24"/>
+          <w:szCs w:val="24"/>
+        </w:rPr>
+        <w:t>synchronization tool called SyncSharp which provides users wit</w:t>
+      </w:r>
+      <w:r>
+        <w:rPr>
+          <w:rFonts w:ascii="Cambria" w:hAnsi="Cambria"/>
+          <w:color w:val="000000"/>
+          <w:sz w:val="24"/>
+          <w:szCs w:val="24"/>
+        </w:rPr>
+        <w:t xml:space="preserve">h a streamline file </w:t>
+      </w:r>
+      <w:r>
+        <w:rPr>
+          <w:rFonts w:ascii="Cambria" w:hAnsi="Cambria"/>
+          <w:color w:val="000000"/>
+          <w:sz w:val="24"/>
+          <w:szCs w:val="24"/>
+        </w:rPr>
+        <w:t xml:space="preserve"> synchronization operation and installation free application.</w:t>
+      </w:r>
+    </w:p>
+    <w:p>
+      <w:pPr>
+        <w:rPr>
+          <w:rFonts w:ascii="Cambria" w:hAnsi="Cambria"/>
+          <w:color w:val="000000"/>
+          <w:sz w:val="24"/>
+          <w:szCs w:val="24"/>
+        </w:rPr>
+      </w:pPr>
+    </w:p>
+    <w:p>
+      <w:pPr>
+        <w:rPr>
+          <w:rFonts w:ascii="Cambria" w:hAnsi="Cambria"/>
+          <w:color w:val="000000"/>
+          <w:sz w:val="24"/>
+          <w:szCs w:val="24"/>
+        </w:rPr>
+      </w:pPr>
+    </w:p>
+    <w:p>
+      <w:pPr>
+        <w:rPr>
+          <w:rFonts w:ascii="Cambria" w:hAnsi="Cambria"/>
+          <w:color w:val="000000"/>
+          <w:sz w:val="24"/>
+          <w:szCs w:val="24"/>
+        </w:rPr>
+      </w:pPr>
+    </w:p>
+    <w:p>
+      <w:pPr>
+        <w:rPr>
+          <w:rFonts w:ascii="Cambria" w:hAnsi="Cambria"/>
+          <w:color w:val="000000"/>
+          <w:sz w:val="24"/>
+          <w:szCs w:val="24"/>
+        </w:rPr>
+      </w:pPr>
+    </w:p>
+    <w:p>
+      <w:pPr>
+        <w:rPr>
+          <w:rFonts w:ascii="Cambria" w:hAnsi="Cambria"/>
+          <w:color w:val="000000"/>
+          <w:sz w:val="24"/>
+          <w:szCs w:val="24"/>
+        </w:rPr>
+      </w:pPr>
+    </w:p>
+    <w:p>
+      <w:pPr>
+        <w:rPr>
+          <w:rFonts w:ascii="Cambria" w:hAnsi="Cambria"/>
+          <w:color w:val="000000"/>
+          <w:sz w:val="24"/>
+          <w:szCs w:val="24"/>
+        </w:rPr>
+      </w:pPr>
+    </w:p>
+    <w:p>
+      <w:pPr>
+        <w:rPr>
+          <w:rFonts w:ascii="Cambria" w:hAnsi="Cambria"/>
+          <w:color w:val="000000"/>
+          <w:sz w:val="24"/>
+          <w:szCs w:val="24"/>
+        </w:rPr>
+      </w:pPr>
+    </w:p>
+    <w:p>
+      <w:pPr>
+        <w:rPr>
+          <w:rFonts w:ascii="Cambria" w:hAnsi="Cambria"/>
+          <w:color w:val="000000"/>
+          <w:sz w:val="24"/>
+          <w:szCs w:val="24"/>
+        </w:rPr>
+      </w:pPr>
+    </w:p>
+    <w:p>
+      <w:pPr>
+        <w:spacing w:after="0"/>
+        <w:rPr>
+          <w:rFonts w:ascii="Cambria" w:hAnsi="Cambria"/>
+          <w:b/>
+          <w:color w:val="244061" w:themeColor="accent1" w:themeShade="80"/>
+          <w:sz w:val="32"/>
+          <w:szCs w:val="32"/>
+        </w:rPr>
+      </w:pPr>
+    </w:p>
+    <w:p>
+      <w:pPr>
+        <w:spacing w:after="0"/>
+        <w:rPr>
+          <w:rFonts w:ascii="Cambria" w:hAnsi="Cambria"/>
+          <w:b/>
+          <w:color w:val="244061" w:themeColor="accent1" w:themeShade="80"/>
+          <w:sz w:val="32"/>
+          <w:szCs w:val="32"/>
+        </w:rPr>
       </w:pPr>
     </w:p>
     <w:p>
@@ -2902,7 +3139,55 @@
           <w:sz w:val="24"/>
           <w:szCs w:val="24"/>
         </w:rPr>
-        <w:t>SyncSharp is a Windows based application which allows users to sync files and folders between multiple computers through an immediate device with no installation required. Our product provides a one-way synchronization action since many users may just want to use file synchronization tool as backup purpose. It can be very helpful when users do not know which files already exist in the backup storage. The tool will automatically check for any new updates and perform synchronization action to files and folders while users perform other tasks on the computer. Our product also provides two-way synchronization action which can automatically detect which files and folders have been modified and perform synchronization actions between source and destination directory based on pre-determined user preferences. In addition, SyncSharp is easy to use and supports all the basic features of a typical synchronization tool. SyncSharp offers users with automated synchronization with minimal user interaction.</w:t>
+        <w:t>SyncSharp</w:t>
+      </w:r>
+      <w:r>
+        <w:rPr>
+          <w:rFonts w:ascii="Cambria" w:hAnsi="Cambria"/>
+          <w:sz w:val="24"/>
+          <w:szCs w:val="24"/>
+        </w:rPr>
+        <w:t xml:space="preserve"> allows users to sync files and folders between multiple computers through a</w:t>
+      </w:r>
+      <w:r>
+        <w:rPr>
+          <w:rFonts w:ascii="Cambria" w:hAnsi="Cambria"/>
+          <w:sz w:val="24"/>
+          <w:szCs w:val="24"/>
+        </w:rPr>
+        <w:t xml:space="preserve"> USB</w:t>
+      </w:r>
+      <w:r>
+        <w:rPr>
+          <w:rFonts w:ascii="Cambria" w:hAnsi="Cambria"/>
+          <w:sz w:val="24"/>
+          <w:szCs w:val="24"/>
+        </w:rPr>
+        <w:t xml:space="preserve"> device. Our product also allows user to back up files to another directory. Moreover, our product</w:t>
+      </w:r>
+      <w:r>
+        <w:rPr>
+          <w:rFonts w:ascii="Cambria" w:hAnsi="Cambria"/>
+          <w:sz w:val="24"/>
+          <w:szCs w:val="24"/>
+        </w:rPr>
+        <w:t xml:space="preserve"> provide</w:t>
+      </w:r>
+      <w:r>
+        <w:rPr>
+          <w:rFonts w:ascii="Cambria" w:hAnsi="Cambria"/>
+          <w:sz w:val="24"/>
+          <w:szCs w:val="24"/>
+        </w:rPr>
+        <w:t>s two-way synchronization</w:t>
+      </w:r>
+      <w:r>
+        <w:rPr>
+          <w:rFonts w:ascii="Cambria" w:hAnsi="Cambria"/>
+          <w:sz w:val="24"/>
+          <w:szCs w:val="24"/>
+        </w:rPr>
+        <w:t xml:space="preserve"> which can automatically detect which files and folders have been modified and perform synchronization actions between source and destination directory based on pre-determined user preferences. In addition, SyncSharp is easy to use and supports all the basic features of a typical synchronization tool. SyncSharp offers users with automated synchronization with minimal user interaction.</w:t>
       </w:r>
     </w:p>
     <w:p>
@@ -3027,7 +3312,15 @@
           <w:sz w:val="24"/>
           <w:szCs w:val="24"/>
         </w:rPr>
-        <w:t>User settings</w:t>
+        <w:t>Configure u</w:t>
+      </w:r>
+      <w:r>
+        <w:rPr>
+          <w:rFonts w:ascii="Cambria" w:hAnsi="Cambria"/>
+          <w:sz w:val="24"/>
+          <w:szCs w:val="24"/>
+        </w:rPr>
+        <w:t>ser settings</w:t>
       </w:r>
     </w:p>
     <w:p>
@@ -3053,7 +3346,7 @@
           <w:sz w:val="24"/>
           <w:szCs w:val="24"/>
         </w:rPr>
-        <w:t>Compare source and target directories</w:t>
+        <w:t>Perform 2-way synchronization between the file/folder pairs</w:t>
       </w:r>
     </w:p>
     <w:p>
@@ -3079,7 +3372,7 @@
           <w:sz w:val="24"/>
           <w:szCs w:val="24"/>
         </w:rPr>
-        <w:t>Preview file contents before synchronization action</w:t>
+        <w:t>Set inclusion/exclusion filters</w:t>
       </w:r>
     </w:p>
     <w:p>
@@ -3105,7 +3398,15 @@
           <w:sz w:val="24"/>
           <w:szCs w:val="24"/>
         </w:rPr>
-        <w:t>Perform 2-way synchronization between the file/folder pairs</w:t>
+        <w:t>Backup files</w:t>
+      </w:r>
+      <w:r>
+        <w:rPr>
+          <w:rFonts w:ascii="Cambria" w:hAnsi="Cambria"/>
+          <w:sz w:val="24"/>
+          <w:szCs w:val="24"/>
+        </w:rPr>
+        <w:t xml:space="preserve"> in source to target folder</w:t>
       </w:r>
     </w:p>
     <w:p>
@@ -3131,58 +3432,6 @@
           <w:sz w:val="24"/>
           <w:szCs w:val="24"/>
         </w:rPr>
-        <w:t>Set inclusion/exclusion filters</w:t>
-      </w:r>
-    </w:p>
-    <w:p>
-      <w:pPr>
-        <w:pStyle w:val="ListParagraph"/>
-        <w:numPr>
-          <w:ilvl w:val="0"/>
-          <w:numId w:val="18"/>
-        </w:numPr>
-        <w:tabs>
-          <w:tab w:val="left" w:pos="1335"/>
-        </w:tabs>
-        <w:jc w:val="both"/>
-        <w:rPr>
-          <w:rFonts w:ascii="Cambria" w:hAnsi="Cambria"/>
-          <w:sz w:val="24"/>
-          <w:szCs w:val="24"/>
-        </w:rPr>
-      </w:pPr>
-      <w:r>
-        <w:rPr>
-          <w:rFonts w:ascii="Cambria" w:hAnsi="Cambria"/>
-          <w:sz w:val="24"/>
-          <w:szCs w:val="24"/>
-        </w:rPr>
-        <w:t>Backup files</w:t>
-      </w:r>
-    </w:p>
-    <w:p>
-      <w:pPr>
-        <w:pStyle w:val="ListParagraph"/>
-        <w:numPr>
-          <w:ilvl w:val="0"/>
-          <w:numId w:val="18"/>
-        </w:numPr>
-        <w:tabs>
-          <w:tab w:val="left" w:pos="1335"/>
-        </w:tabs>
-        <w:jc w:val="both"/>
-        <w:rPr>
-          <w:rFonts w:ascii="Cambria" w:hAnsi="Cambria"/>
-          <w:sz w:val="24"/>
-          <w:szCs w:val="24"/>
-        </w:rPr>
-      </w:pPr>
-      <w:r>
-        <w:rPr>
-          <w:rFonts w:ascii="Cambria" w:hAnsi="Cambria"/>
-          <w:sz w:val="24"/>
-          <w:szCs w:val="24"/>
-        </w:rPr>
         <w:t>Generate log file after each synchronization operation</w:t>
       </w:r>
     </w:p>
@@ -3242,6 +3491,78 @@
           <w:color w:val="002060"/>
           <w:sz w:val="24"/>
           <w:szCs w:val="24"/>
+        </w:rPr>
+      </w:pPr>
+    </w:p>
+    <w:p>
+      <w:pPr>
+        <w:spacing w:after="0"/>
+        <w:rPr>
+          <w:rFonts w:ascii="Cambria" w:hAnsi="Cambria" w:cs="Times New Roman"/>
+          <w:b/>
+          <w:color w:val="244061" w:themeColor="accent1" w:themeShade="80"/>
+          <w:sz w:val="28"/>
+          <w:szCs w:val="28"/>
+        </w:rPr>
+      </w:pPr>
+    </w:p>
+    <w:p>
+      <w:pPr>
+        <w:spacing w:after="0"/>
+        <w:rPr>
+          <w:rFonts w:ascii="Cambria" w:hAnsi="Cambria" w:cs="Times New Roman"/>
+          <w:b/>
+          <w:color w:val="244061" w:themeColor="accent1" w:themeShade="80"/>
+          <w:sz w:val="28"/>
+          <w:szCs w:val="28"/>
+        </w:rPr>
+      </w:pPr>
+    </w:p>
+    <w:p>
+      <w:pPr>
+        <w:spacing w:after="0"/>
+        <w:rPr>
+          <w:rFonts w:ascii="Cambria" w:hAnsi="Cambria" w:cs="Times New Roman"/>
+          <w:b/>
+          <w:color w:val="244061" w:themeColor="accent1" w:themeShade="80"/>
+          <w:sz w:val="28"/>
+          <w:szCs w:val="28"/>
+        </w:rPr>
+      </w:pPr>
+    </w:p>
+    <w:p>
+      <w:pPr>
+        <w:spacing w:after="0"/>
+        <w:rPr>
+          <w:rFonts w:ascii="Cambria" w:hAnsi="Cambria" w:cs="Times New Roman"/>
+          <w:b/>
+          <w:color w:val="244061" w:themeColor="accent1" w:themeShade="80"/>
+          <w:sz w:val="28"/>
+          <w:szCs w:val="28"/>
+        </w:rPr>
+      </w:pPr>
+    </w:p>
+    <w:p>
+      <w:pPr>
+        <w:spacing w:after="0"/>
+        <w:rPr>
+          <w:rFonts w:ascii="Cambria" w:hAnsi="Cambria" w:cs="Times New Roman"/>
+          <w:b/>
+          <w:color w:val="244061" w:themeColor="accent1" w:themeShade="80"/>
+          <w:sz w:val="28"/>
+          <w:szCs w:val="28"/>
+        </w:rPr>
+      </w:pPr>
+    </w:p>
+    <w:p>
+      <w:pPr>
+        <w:spacing w:after="0"/>
+        <w:rPr>
+          <w:rFonts w:ascii="Cambria" w:hAnsi="Cambria" w:cs="Times New Roman"/>
+          <w:b/>
+          <w:color w:val="244061" w:themeColor="accent1" w:themeShade="80"/>
+          <w:sz w:val="28"/>
+          <w:szCs w:val="28"/>
         </w:rPr>
       </w:pPr>
     </w:p>
@@ -4254,7 +4575,7 @@
           <v:shape id="_x0000_i1025" type="#_x0000_t75" style="width:443.25pt;height:331.5pt" o:ole="">
             <v:imagedata r:id="rId11" o:title=""/>
           </v:shape>
-          <o:OLEObject Type="Embed" ProgID="PowerPoint.Slide.12" ShapeID="_x0000_i1025" DrawAspect="Content" ObjectID="_1330365934" r:id="rId12"/>
+          <o:OLEObject Type="Embed" ProgID="PowerPoint.Slide.12" ShapeID="_x0000_i1025" DrawAspect="Content" ObjectID="_1330382787" r:id="rId12"/>
         </w:object>
       </w:r>
     </w:p>
@@ -5070,7 +5391,7 @@
           <v:shape id="_x0000_i1026" type="#_x0000_t75" style="width:413.25pt;height:300.75pt" o:ole="">
             <v:imagedata r:id="rId15" o:title="" cropbottom="3484f" cropleft="834f" cropright="939f"/>
           </v:shape>
-          <o:OLEObject Type="Embed" ProgID="PowerPoint.Slide.12" ShapeID="_x0000_i1026" DrawAspect="Content" ObjectID="_1330365935" r:id="rId16"/>
+          <o:OLEObject Type="Embed" ProgID="PowerPoint.Slide.12" ShapeID="_x0000_i1026" DrawAspect="Content" ObjectID="_1330382788" r:id="rId16"/>
         </w:object>
       </w:r>
     </w:p>
@@ -5122,7 +5443,7 @@
           <v:shape id="_x0000_i1027" type="#_x0000_t75" style="width:636pt;height:390pt" o:ole="">
             <v:imagedata r:id="rId17" o:title="" cropbottom="6318f"/>
           </v:shape>
-          <o:OLEObject Type="Embed" ProgID="Visio.Drawing.11" ShapeID="_x0000_i1027" DrawAspect="Content" ObjectID="_1330365936" r:id="rId18"/>
+          <o:OLEObject Type="Embed" ProgID="Visio.Drawing.11" ShapeID="_x0000_i1027" DrawAspect="Content" ObjectID="_1330382789" r:id="rId18"/>
         </w:object>
       </w:r>
       <w:r>
@@ -5171,7 +5492,7 @@
             <v:imagedata r:id="rId20" o:title=""/>
             <w10:wrap type="square"/>
           </v:shape>
-          <o:OLEObject Type="Embed" ProgID="Visio.Drawing.11" ShapeID="_x0000_s1093" DrawAspect="Content" ObjectID="_1330365953" r:id="rId21"/>
+          <o:OLEObject Type="Embed" ProgID="Visio.Drawing.11" ShapeID="_x0000_s1093" DrawAspect="Content" ObjectID="_1330382806" r:id="rId21"/>
         </w:pict>
       </w:r>
       <w:r>
@@ -11179,7 +11500,7 @@
           <v:shape id="_x0000_i1028" type="#_x0000_t75" style="width:101.25pt;height:509.25pt" o:ole="">
             <v:imagedata r:id="rId22" o:title=""/>
           </v:shape>
-          <o:OLEObject Type="Embed" ProgID="Visio.Drawing.11" ShapeID="_x0000_i1028" DrawAspect="Content" ObjectID="_1330365937" r:id="rId23"/>
+          <o:OLEObject Type="Embed" ProgID="Visio.Drawing.11" ShapeID="_x0000_i1028" DrawAspect="Content" ObjectID="_1330382790" r:id="rId23"/>
         </w:object>
       </w:r>
     </w:p>
@@ -11267,7 +11588,7 @@
                 <v:shape id="_x0000_i1029" type="#_x0000_t75" style="width:183pt;height:16.5pt" o:ole="">
                   <v:imagedata r:id="rId24" o:title=""/>
                 </v:shape>
-                <o:OLEObject Type="Embed" ProgID="PBrush" ShapeID="_x0000_i1029" DrawAspect="Content" ObjectID="_1330365938" r:id="rId25"/>
+                <o:OLEObject Type="Embed" ProgID="PBrush" ShapeID="_x0000_i1029" DrawAspect="Content" ObjectID="_1330382791" r:id="rId25"/>
               </w:object>
             </w:r>
           </w:p>
@@ -11386,7 +11707,7 @@
                 <v:shape id="_x0000_i1030" type="#_x0000_t75" style="width:6in;height:18pt" o:ole="">
                   <v:imagedata r:id="rId26" o:title=""/>
                 </v:shape>
-                <o:OLEObject Type="Embed" ProgID="PBrush" ShapeID="_x0000_i1030" DrawAspect="Content" ObjectID="_1330365939" r:id="rId27"/>
+                <o:OLEObject Type="Embed" ProgID="PBrush" ShapeID="_x0000_i1030" DrawAspect="Content" ObjectID="_1330382792" r:id="rId27"/>
               </w:object>
             </w:r>
           </w:p>
@@ -11513,7 +11834,7 @@
                 <v:shape id="_x0000_i1031" type="#_x0000_t75" style="width:431.25pt;height:15pt" o:ole="">
                   <v:imagedata r:id="rId28" o:title=""/>
                 </v:shape>
-                <o:OLEObject Type="Embed" ProgID="PBrush" ShapeID="_x0000_i1031" DrawAspect="Content" ObjectID="_1330365940" r:id="rId29"/>
+                <o:OLEObject Type="Embed" ProgID="PBrush" ShapeID="_x0000_i1031" DrawAspect="Content" ObjectID="_1330382793" r:id="rId29"/>
               </w:object>
             </w:r>
           </w:p>
@@ -11680,7 +12001,7 @@
                 <v:shape id="_x0000_i1032" type="#_x0000_t75" style="width:394.5pt;height:15.75pt" o:ole="">
                   <v:imagedata r:id="rId30" o:title=""/>
                 </v:shape>
-                <o:OLEObject Type="Embed" ProgID="PBrush" ShapeID="_x0000_i1032" DrawAspect="Content" ObjectID="_1330365941" r:id="rId31"/>
+                <o:OLEObject Type="Embed" ProgID="PBrush" ShapeID="_x0000_i1032" DrawAspect="Content" ObjectID="_1330382794" r:id="rId31"/>
               </w:object>
             </w:r>
           </w:p>
@@ -11946,7 +12267,7 @@
                 <v:shape id="_x0000_i1033" type="#_x0000_t75" style="width:351.75pt;height:15pt" o:ole="">
                   <v:imagedata r:id="rId32" o:title=""/>
                 </v:shape>
-                <o:OLEObject Type="Embed" ProgID="PBrush" ShapeID="_x0000_i1033" DrawAspect="Content" ObjectID="_1330365942" r:id="rId33"/>
+                <o:OLEObject Type="Embed" ProgID="PBrush" ShapeID="_x0000_i1033" DrawAspect="Content" ObjectID="_1330382795" r:id="rId33"/>
               </w:object>
             </w:r>
           </w:p>
@@ -12244,7 +12565,7 @@
                 <v:shape id="_x0000_i1034" type="#_x0000_t75" style="width:402.75pt;height:17.25pt" o:ole="">
                   <v:imagedata r:id="rId34" o:title=""/>
                 </v:shape>
-                <o:OLEObject Type="Embed" ProgID="PBrush" ShapeID="_x0000_i1034" DrawAspect="Content" ObjectID="_1330365943" r:id="rId35"/>
+                <o:OLEObject Type="Embed" ProgID="PBrush" ShapeID="_x0000_i1034" DrawAspect="Content" ObjectID="_1330382796" r:id="rId35"/>
               </w:object>
             </w:r>
           </w:p>
@@ -12362,7 +12683,7 @@
                 <v:shape id="_x0000_i1035" type="#_x0000_t75" style="width:353.25pt;height:15pt" o:ole="">
                   <v:imagedata r:id="rId36" o:title=""/>
                 </v:shape>
-                <o:OLEObject Type="Embed" ProgID="PBrush" ShapeID="_x0000_i1035" DrawAspect="Content" ObjectID="_1330365944" r:id="rId37"/>
+                <o:OLEObject Type="Embed" ProgID="PBrush" ShapeID="_x0000_i1035" DrawAspect="Content" ObjectID="_1330382797" r:id="rId37"/>
               </w:object>
             </w:r>
           </w:p>
@@ -12481,7 +12802,7 @@
                 <v:shape id="_x0000_i1036" type="#_x0000_t75" style="width:191.25pt;height:15pt" o:ole="">
                   <v:imagedata r:id="rId38" o:title=""/>
                 </v:shape>
-                <o:OLEObject Type="Embed" ProgID="PBrush" ShapeID="_x0000_i1036" DrawAspect="Content" ObjectID="_1330365945" r:id="rId39"/>
+                <o:OLEObject Type="Embed" ProgID="PBrush" ShapeID="_x0000_i1036" DrawAspect="Content" ObjectID="_1330382798" r:id="rId39"/>
               </w:object>
             </w:r>
           </w:p>
@@ -12608,7 +12929,7 @@
                 <v:shape id="_x0000_i1037" type="#_x0000_t75" style="width:192.75pt;height:15.75pt" o:ole="">
                   <v:imagedata r:id="rId40" o:title=""/>
                 </v:shape>
-                <o:OLEObject Type="Embed" ProgID="PBrush" ShapeID="_x0000_i1037" DrawAspect="Content" ObjectID="_1330365946" r:id="rId41"/>
+                <o:OLEObject Type="Embed" ProgID="PBrush" ShapeID="_x0000_i1037" DrawAspect="Content" ObjectID="_1330382799" r:id="rId41"/>
               </w:object>
             </w:r>
           </w:p>
@@ -16017,7 +16338,7 @@
           <v:shape id="_x0000_i1038" type="#_x0000_t75" style="width:98.25pt;height:365.25pt" o:ole="">
             <v:imagedata r:id="rId53" o:title=""/>
           </v:shape>
-          <o:OLEObject Type="Embed" ProgID="Visio.Drawing.11" ShapeID="_x0000_i1038" DrawAspect="Content" ObjectID="_1330365947" r:id="rId54"/>
+          <o:OLEObject Type="Embed" ProgID="Visio.Drawing.11" ShapeID="_x0000_i1038" DrawAspect="Content" ObjectID="_1330382800" r:id="rId54"/>
         </w:object>
       </w:r>
     </w:p>
@@ -16080,7 +16401,7 @@
                 <v:shape id="_x0000_i1039" type="#_x0000_t75" style="width:413.25pt;height:16.5pt" o:ole="">
                   <v:imagedata r:id="rId55" o:title=""/>
                 </v:shape>
-                <o:OLEObject Type="Embed" ProgID="PBrush" ShapeID="_x0000_i1039" DrawAspect="Content" ObjectID="_1330365948" r:id="rId56"/>
+                <o:OLEObject Type="Embed" ProgID="PBrush" ShapeID="_x0000_i1039" DrawAspect="Content" ObjectID="_1330382801" r:id="rId56"/>
               </w:object>
             </w:r>
           </w:p>
@@ -16200,7 +16521,7 @@
                 <v:shape id="_x0000_i1040" type="#_x0000_t75" style="width:150pt;height:15.75pt" o:ole="">
                   <v:imagedata r:id="rId57" o:title=""/>
                 </v:shape>
-                <o:OLEObject Type="Embed" ProgID="PBrush" ShapeID="_x0000_i1040" DrawAspect="Content" ObjectID="_1330365949" r:id="rId58"/>
+                <o:OLEObject Type="Embed" ProgID="PBrush" ShapeID="_x0000_i1040" DrawAspect="Content" ObjectID="_1330382802" r:id="rId58"/>
               </w:object>
             </w:r>
           </w:p>
@@ -16330,7 +16651,7 @@
                 <v:shape id="_x0000_i1041" type="#_x0000_t75" style="width:6in;height:12.75pt" o:ole="">
                   <v:imagedata r:id="rId59" o:title=""/>
                 </v:shape>
-                <o:OLEObject Type="Embed" ProgID="PBrush" ShapeID="_x0000_i1041" DrawAspect="Content" ObjectID="_1330365950" r:id="rId60"/>
+                <o:OLEObject Type="Embed" ProgID="PBrush" ShapeID="_x0000_i1041" DrawAspect="Content" ObjectID="_1330382803" r:id="rId60"/>
               </w:object>
             </w:r>
           </w:p>
@@ -16448,7 +16769,7 @@
                 <v:shape id="_x0000_i1042" type="#_x0000_t75" style="width:431.25pt;height:10.5pt" o:ole="">
                   <v:imagedata r:id="rId61" o:title=""/>
                 </v:shape>
-                <o:OLEObject Type="Embed" ProgID="PBrush" ShapeID="_x0000_i1042" DrawAspect="Content" ObjectID="_1330365951" r:id="rId62"/>
+                <o:OLEObject Type="Embed" ProgID="PBrush" ShapeID="_x0000_i1042" DrawAspect="Content" ObjectID="_1330382804" r:id="rId62"/>
               </w:object>
             </w:r>
           </w:p>
@@ -16566,7 +16887,7 @@
                 <v:shape id="_x0000_i1043" type="#_x0000_t75" style="width:273pt;height:15.75pt" o:ole="">
                   <v:imagedata r:id="rId63" o:title=""/>
                 </v:shape>
-                <o:OLEObject Type="Embed" ProgID="PBrush" ShapeID="_x0000_i1043" DrawAspect="Content" ObjectID="_1330365952" r:id="rId64"/>
+                <o:OLEObject Type="Embed" ProgID="PBrush" ShapeID="_x0000_i1043" DrawAspect="Content" ObjectID="_1330382805" r:id="rId64"/>
               </w:object>
             </w:r>
           </w:p>
@@ -16799,36 +17120,168 @@
           <w:sz w:val="24"/>
           <w:szCs w:val="24"/>
         </w:rPr>
-        <w:t>We allow users to decide how the sync action will be performed based on four user settings, “keep both copies”, “keep source copy”, and “keep target copy”. Our default action is to “keep both copies”.</w:t>
-      </w:r>
-    </w:p>
-    <w:p>
-      <w:pPr>
-        <w:jc w:val="both"/>
+        <w:t>We allow users to decide how the sync action will be performed based on four u</w:t>
+      </w:r>
+      <w:r>
         <w:rPr>
           <w:rFonts w:ascii="Cambria" w:hAnsi="Cambria"/>
           <w:sz w:val="24"/>
           <w:szCs w:val="24"/>
         </w:rPr>
-      </w:pPr>
+        <w:t xml:space="preserve">ser settings, </w:t>
+      </w:r>
+      <w:r>
+        <w:rPr>
+          <w:rFonts w:ascii="Cambria" w:hAnsi="Cambria"/>
+          <w:b/>
+          <w:i/>
+          <w:sz w:val="24"/>
+          <w:szCs w:val="24"/>
+        </w:rPr>
+        <w:t>keep both copies</w:t>
+      </w:r>
       <w:r>
         <w:rPr>
           <w:rFonts w:ascii="Cambria" w:hAnsi="Cambria"/>
           <w:sz w:val="24"/>
           <w:szCs w:val="24"/>
         </w:rPr>
-        <w:t xml:space="preserve"> (In this algorithm, we treat ‘file move’ the same as ‘file rename’. So there will be no ‘move’ flag or actions exclusively design for move.)</w:t>
-      </w:r>
-    </w:p>
-    <w:p>
-      <w:pPr>
-        <w:jc w:val="both"/>
+        <w:t xml:space="preserve">, </w:t>
+      </w:r>
+      <w:r>
+        <w:rPr>
+          <w:rFonts w:ascii="Cambria" w:hAnsi="Cambria"/>
+          <w:b/>
+          <w:i/>
+          <w:sz w:val="24"/>
+          <w:szCs w:val="24"/>
+        </w:rPr>
+        <w:t>keep source co</w:t>
+      </w:r>
+      <w:r>
+        <w:rPr>
+          <w:rFonts w:ascii="Cambria" w:hAnsi="Cambria"/>
+          <w:b/>
+          <w:i/>
+          <w:sz w:val="24"/>
+          <w:szCs w:val="24"/>
+        </w:rPr>
+        <w:t>py</w:t>
+      </w:r>
+      <w:r>
         <w:rPr>
           <w:rFonts w:ascii="Cambria" w:hAnsi="Cambria"/>
           <w:sz w:val="24"/>
           <w:szCs w:val="24"/>
         </w:rPr>
-      </w:pPr>
+        <w:t xml:space="preserve">, and </w:t>
+      </w:r>
+      <w:r>
+        <w:rPr>
+          <w:rFonts w:ascii="Cambria" w:hAnsi="Cambria"/>
+          <w:b/>
+          <w:i/>
+          <w:sz w:val="24"/>
+          <w:szCs w:val="24"/>
+        </w:rPr>
+        <w:t>keep target copy</w:t>
+      </w:r>
+      <w:r>
+        <w:rPr>
+          <w:rFonts w:ascii="Cambria" w:hAnsi="Cambria"/>
+          <w:sz w:val="24"/>
+          <w:szCs w:val="24"/>
+        </w:rPr>
+        <w:t>. Our default</w:t>
+      </w:r>
+      <w:r>
+        <w:rPr>
+          <w:rFonts w:ascii="Cambria" w:hAnsi="Cambria"/>
+          <w:sz w:val="24"/>
+          <w:szCs w:val="24"/>
+        </w:rPr>
+        <w:t xml:space="preserve"> action is to </w:t>
+      </w:r>
+      <w:r>
+        <w:rPr>
+          <w:rFonts w:ascii="Cambria" w:hAnsi="Cambria"/>
+          <w:b/>
+          <w:i/>
+          <w:sz w:val="24"/>
+          <w:szCs w:val="24"/>
+        </w:rPr>
+        <w:t>keep both copies</w:t>
+      </w:r>
+      <w:r>
+        <w:rPr>
+          <w:rFonts w:ascii="Cambria" w:hAnsi="Cambria"/>
+          <w:sz w:val="24"/>
+          <w:szCs w:val="24"/>
+        </w:rPr>
+        <w:t>.</w:t>
+      </w:r>
+    </w:p>
+    <w:p>
+      <w:pPr>
+        <w:jc w:val="both"/>
+        <w:rPr>
+          <w:rFonts w:ascii="Cambria" w:hAnsi="Cambria"/>
+          <w:sz w:val="24"/>
+          <w:szCs w:val="24"/>
+        </w:rPr>
+      </w:pPr>
+      <w:r>
+        <w:rPr>
+          <w:rFonts w:ascii="Cambria" w:hAnsi="Cambria"/>
+          <w:sz w:val="24"/>
+          <w:szCs w:val="24"/>
+        </w:rPr>
+        <w:t xml:space="preserve"> (In this algorithm, we treat </w:t>
+      </w:r>
+      <w:r>
+        <w:rPr>
+          <w:rFonts w:ascii="Cambria" w:hAnsi="Cambria"/>
+          <w:b/>
+          <w:i/>
+          <w:sz w:val="24"/>
+          <w:szCs w:val="24"/>
+        </w:rPr>
+        <w:t>file move</w:t>
+      </w:r>
+      <w:r>
+        <w:rPr>
+          <w:rFonts w:ascii="Cambria" w:hAnsi="Cambria"/>
+          <w:sz w:val="24"/>
+          <w:szCs w:val="24"/>
+        </w:rPr>
+        <w:t xml:space="preserve"> the same as </w:t>
+      </w:r>
+      <w:r>
+        <w:rPr>
+          <w:rFonts w:ascii="Cambria" w:hAnsi="Cambria"/>
+          <w:b/>
+          <w:i/>
+          <w:sz w:val="24"/>
+          <w:szCs w:val="24"/>
+        </w:rPr>
+        <w:t>file rename</w:t>
+      </w:r>
+      <w:r>
+        <w:rPr>
+          <w:rFonts w:ascii="Cambria" w:hAnsi="Cambria"/>
+          <w:sz w:val="24"/>
+          <w:szCs w:val="24"/>
+        </w:rPr>
+        <w:t>. So there will be no move</w:t>
+      </w:r>
+      <w:r>
+        <w:rPr>
+          <w:rFonts w:ascii="Cambria" w:hAnsi="Cambria"/>
+          <w:sz w:val="24"/>
+          <w:szCs w:val="24"/>
+        </w:rPr>
+        <w:t xml:space="preserve"> flag or actions exclusively design for move.)</w:t>
+      </w:r>
     </w:p>
     <w:tbl>
       <w:tblPr>
@@ -17386,17 +17839,7 @@
                 <w:sz w:val="24"/>
                 <w:szCs w:val="24"/>
               </w:rPr>
-              <w:t xml:space="preserve">This is a concurrent delete-delete conflict. If both files have been </w:t>
-            </w:r>
-            <w:r>
-              <w:rPr>
-                <w:rFonts w:ascii="Cambria" w:hAnsi="Cambria" w:cs="Times New Roman"/>
-                <w:color w:val="FFFFFF" w:themeColor="background1"/>
-                <w:sz w:val="24"/>
-                <w:szCs w:val="24"/>
-              </w:rPr>
-              <w:lastRenderedPageBreak/>
-              <w:t>deleted; then no action will be performed.</w:t>
+              <w:t>This is a concurrent delete-delete conflict. If both files have been deleted; then no action will be performed.</w:t>
             </w:r>
           </w:p>
         </w:tc>
@@ -17988,7 +18431,7 @@
                 <w:sz w:val="24"/>
                 <w:szCs w:val="24"/>
               </w:rPr>
-              <w:t xml:space="preserve">This is a rename-delete conflict. If the </w:t>
+              <w:t xml:space="preserve">This is a rename-delete conflict. If the source file is renamed and the destination file has been delete; we </w:t>
             </w:r>
             <w:r>
               <w:rPr>
@@ -17998,7 +18441,7 @@
                 <w:szCs w:val="24"/>
               </w:rPr>
               <w:lastRenderedPageBreak/>
-              <w:t>source file is renamed and the destination file has been delete; we copy the renamed file from source to destination</w:t>
+              <w:t>copy the renamed file from source to destination</w:t>
             </w:r>
           </w:p>
         </w:tc>
@@ -19325,7 +19768,7 @@
               <w:sz w:val="24"/>
               <w:szCs w:val="24"/>
             </w:rPr>
-            <w:t>27</w:t>
+            <w:t>11</w:t>
           </w:r>
           <w:r>
             <w:rPr>
@@ -19588,7 +20031,7 @@
         <v:path o:extrusionok="f" gradientshapeok="t" o:connecttype="rect"/>
         <o:lock v:ext="edit" aspectratio="t"/>
       </v:shapetype>
-      <v:shape id="_x0000_i1035" type="#_x0000_t75" style="width:11.25pt;height:11.25pt" o:bullet="t">
+      <v:shape id="_x0000_i1031" type="#_x0000_t75" style="width:11.25pt;height:11.25pt" o:bullet="t">
         <v:imagedata r:id="rId1" o:title="mso80EC"/>
       </v:shape>
     </w:pict>
@@ -24658,39 +25101,7 @@
 
 <file path=word/glossary/document.xml><?xml version="1.0" encoding="utf-8"?>
 <w:glossaryDocument xmlns:ve="http://schemas.openxmlformats.org/markup-compatibility/2006" xmlns:o="urn:schemas-microsoft-com:office:office" xmlns:r="http://schemas.openxmlformats.org/officeDocument/2006/relationships" xmlns:m="http://schemas.openxmlformats.org/officeDocument/2006/math" xmlns:v="urn:schemas-microsoft-com:vml" xmlns:wp="http://schemas.openxmlformats.org/drawingml/2006/wordprocessingDrawing" xmlns:w10="urn:schemas-microsoft-com:office:word" xmlns:w="http://schemas.openxmlformats.org/wordprocessingml/2006/main" xmlns:wne="http://schemas.microsoft.com/office/word/2006/wordml">
-  <w:docParts>
-    <w:docPart>
-      <w:docPartPr>
-        <w:name w:val="CC5F7A09F1634C089956A7FA189FFC48"/>
-        <w:category>
-          <w:name w:val="General"/>
-          <w:gallery w:val="placeholder"/>
-        </w:category>
-        <w:types>
-          <w:type w:val="bbPlcHdr"/>
-        </w:types>
-        <w:behaviors>
-          <w:behavior w:val="content"/>
-        </w:behaviors>
-        <w:guid w:val="{AAC0E358-E076-4EF2-A657-920DAA71BEA1}"/>
-      </w:docPartPr>
-      <w:docPartBody>
-        <w:p>
-          <w:pPr>
-            <w:pStyle w:val="CC5F7A09F1634C089956A7FA189FFC48"/>
-          </w:pPr>
-          <w:r>
-            <w:rPr>
-              <w:rFonts w:asciiTheme="majorHAnsi" w:eastAsiaTheme="majorEastAsia" w:hAnsiTheme="majorHAnsi" w:cstheme="majorBidi"/>
-              <w:sz w:val="72"/>
-              <w:szCs w:val="72"/>
-            </w:rPr>
-            <w:t>[Type the document title]</w:t>
-          </w:r>
-        </w:p>
-      </w:docPartBody>
-    </w:docPart>
-  </w:docParts>
+  <w:docParts/>
 </w:glossaryDocument>
 </file>
 
@@ -24730,14 +25141,6 @@
     <w:family w:val="swiss"/>
     <w:pitch w:val="variable"/>
     <w:sig w:usb0="A00002EF" w:usb1="4000207B" w:usb2="00000000" w:usb3="00000000" w:csb0="0000009F" w:csb1="00000000"/>
-  </w:font>
-  <w:font w:name="SimSun">
-    <w:altName w:val="宋体"/>
-    <w:panose1 w:val="02010600030101010101"/>
-    <w:charset w:val="86"/>
-    <w:family w:val="auto"/>
-    <w:pitch w:val="variable"/>
-    <w:sig w:usb0="00000003" w:usb1="288F0000" w:usb2="00000016" w:usb3="00000000" w:csb0="00040001" w:csb1="00000000"/>
   </w:font>
   <w:font w:name="Cambria">
     <w:panose1 w:val="02040503050406030204"/>
@@ -24806,6 +25209,7 @@
     <w:rsid w:val="008157CB"/>
     <w:rsid w:val="00C7787B"/>
     <w:rsid w:val="00CA22E4"/>
+    <w:rsid w:val="00D469F9"/>
     <w:rsid w:val="00E33BBF"/>
     <w:rsid w:val="00F15093"/>
   </w:rsids>
@@ -25444,7 +25848,7 @@
 </file>
 
 <file path=customXml/itemProps2.xml><?xml version="1.0" encoding="utf-8"?>
-<ds:datastoreItem xmlns:ds="http://schemas.openxmlformats.org/officeDocument/2006/customXml" ds:itemID="{05856318-BF8C-4C8C-AFAD-F4ED88CC10AB}">
+<ds:datastoreItem xmlns:ds="http://schemas.openxmlformats.org/officeDocument/2006/customXml" ds:itemID="{0141ACA9-3B9A-4E11-BB91-D2A05FF80617}">
   <ds:schemaRefs>
     <ds:schemaRef ds:uri="http://schemas.openxmlformats.org/officeDocument/2006/bibliography"/>
   </ds:schemaRefs>

</xml_diff>